<commit_message>
Update gym website documentation.docx
</commit_message>
<xml_diff>
--- a/gym website documentation.docx
+++ b/gym website documentation.docx
@@ -1525,8 +1525,6 @@
       <w:pPr>
         <w:pStyle w:val="NormalWeb"/>
       </w:pPr>
-      <w:bookmarkStart w:id="0" w:name="_GoBack"/>
-      <w:bookmarkEnd w:id="0"/>
       <w:r>
         <w:rPr>
           <w:rFonts w:ascii="Segoe UI Symbol" w:hAnsi="Segoe UI Symbol" w:cs="Segoe UI Symbol"/>
@@ -1630,6 +1628,66 @@
           <w:szCs w:val="28"/>
         </w:rPr>
       </w:pPr>
+      <w:r>
+        <w:rPr>
+          <w:b/>
+          <w:sz w:val="28"/>
+          <w:szCs w:val="28"/>
+        </w:rPr>
+        <w:t>Additional ideas:</w:t>
+      </w:r>
+    </w:p>
+    <w:p>
+      <w:pPr>
+        <w:rPr>
+          <w:b/>
+          <w:sz w:val="28"/>
+          <w:szCs w:val="28"/>
+        </w:rPr>
+      </w:pPr>
+      <w:r>
+        <w:rPr>
+          <w:b/>
+          <w:sz w:val="28"/>
+          <w:szCs w:val="28"/>
+        </w:rPr>
+        <w:t xml:space="preserve">In the exercise </w:t>
+      </w:r>
+      <w:r>
+        <w:rPr>
+          <w:b/>
+          <w:sz w:val="28"/>
+          <w:szCs w:val="28"/>
+        </w:rPr>
+        <w:t>page</w:t>
+      </w:r>
+      <w:bookmarkStart w:id="0" w:name="_GoBack"/>
+      <w:bookmarkEnd w:id="0"/>
+      <w:r>
+        <w:rPr>
+          <w:b/>
+          <w:sz w:val="28"/>
+          <w:szCs w:val="28"/>
+        </w:rPr>
+        <w:t xml:space="preserve"> we will have some kind of circle that contain the body parts to target and when touched it will affect the body part that is touched.</w:t>
+      </w:r>
+    </w:p>
+    <w:p>
+      <w:pPr>
+        <w:rPr>
+          <w:b/>
+          <w:sz w:val="28"/>
+          <w:szCs w:val="28"/>
+        </w:rPr>
+      </w:pPr>
+      <w:r>
+        <w:rPr>
+          <w:b/>
+          <w:sz w:val="28"/>
+          <w:szCs w:val="28"/>
+        </w:rPr>
+        <w:t xml:space="preserve">And on the other side we will have list of exercises </w:t>
+      </w:r>
     </w:p>
     <w:sectPr>
       <w:pgSz w:w="12240" w:h="15840"/>

</xml_diff>